<commit_message>
Redux y Thunk: a falta de la asimilación (+diagrama) del apartado 2 del ejercicio
</commit_message>
<xml_diff>
--- a/Asimilación_SaioaGanuza.docx
+++ b/Asimilación_SaioaGanuza.docx
@@ -23,39 +23,15 @@
         <w:jc w:val="both"/>
       </w:pPr>
       <w:r>
-        <w:t xml:space="preserve">Brevemente comento que es lo que he asimilado con este ejercicio. En primer lugar, he actualizado todas las tecnologías a emplear para este proyecto a su última versión: </w:t>
-      </w:r>
-      <w:proofErr w:type="spellStart"/>
-      <w:r>
-        <w:t>nodejs</w:t>
-      </w:r>
-      <w:proofErr w:type="spellEnd"/>
-      <w:r>
-        <w:t xml:space="preserve">, </w:t>
-      </w:r>
-      <w:proofErr w:type="spellStart"/>
-      <w:r>
-        <w:t>npm</w:t>
-      </w:r>
-      <w:proofErr w:type="spellEnd"/>
-      <w:r>
-        <w:t>…</w:t>
-      </w:r>
-    </w:p>
-    <w:p>
-      <w:pPr>
-        <w:jc w:val="both"/>
-      </w:pPr>
-      <w:r>
-        <w:t xml:space="preserve">Seguidamente, he abierto en Visual Studio </w:t>
-      </w:r>
-      <w:proofErr w:type="spellStart"/>
-      <w:r>
-        <w:t>Code</w:t>
-      </w:r>
-      <w:proofErr w:type="spellEnd"/>
-      <w:r>
-        <w:t xml:space="preserve"> la ruta de la carpeta con los contenidos, me he creado un repo GitHub y he sincronizado el entorno de Visual Studio con el repositorio.</w:t>
+        <w:t>Brevemente comento que es lo que he asimilado con este ejercicio. En primer lugar, he actualizado todas las tecnologías a emplear para este proyecto a su última versión: nodejs, npm…</w:t>
+      </w:r>
+    </w:p>
+    <w:p>
+      <w:pPr>
+        <w:jc w:val="both"/>
+      </w:pPr>
+      <w:r>
+        <w:t>Seguidamente, he abierto en Visual Studio Code la ruta de la carpeta con los contenidos, me he creado un repo GitHub y he sincronizado el entorno de Visual Studio con el repositorio.</w:t>
       </w:r>
       <w:r>
         <w:t xml:space="preserve"> Me he parado a analizar cómo está compuesta la aplicación y su estructura de carpetas.</w:t>
@@ -66,13 +42,8 @@
         <w:jc w:val="both"/>
       </w:pPr>
       <w:r>
-        <w:t xml:space="preserve">Por último, he lanzado exitosamente la app en mi móvil. Además, me he creado una cuenta personal de </w:t>
-      </w:r>
-      <w:proofErr w:type="spellStart"/>
-      <w:r>
-        <w:t>trello</w:t>
-      </w:r>
-      <w:proofErr w:type="spellEnd"/>
+        <w:t>Por último, he lanzado exitosamente la app en mi móvil. Además, me he creado una cuenta personal de trello</w:t>
+      </w:r>
       <w:r>
         <w:t>.</w:t>
       </w:r>
@@ -117,76 +88,23 @@
         <w:jc w:val="both"/>
       </w:pPr>
       <w:r>
-        <w:t>En este ejercicio se ha agregado a la página principal un componente llamado ‘</w:t>
-      </w:r>
-      <w:proofErr w:type="spellStart"/>
-      <w:r>
-        <w:t>Campobase</w:t>
-      </w:r>
-      <w:proofErr w:type="spellEnd"/>
-      <w:r>
-        <w:t>’. Este componente está definido en ‘CampobaseComponent.js’ y exportado como ‘</w:t>
-      </w:r>
-      <w:proofErr w:type="spellStart"/>
-      <w:r>
-        <w:t>Campobase</w:t>
-      </w:r>
-      <w:proofErr w:type="spellEnd"/>
-      <w:r>
-        <w:t xml:space="preserve">’ para su uso. Lo que hace este componente es gestionar las excursiones que obtiene de la carpeta comun y agregarlas al estado de la aplicación. Estas excursiones se pasan al componente ‘Calendario’. </w:t>
-      </w:r>
-    </w:p>
-    <w:p>
-      <w:pPr>
-        <w:jc w:val="both"/>
-      </w:pPr>
-      <w:r>
-        <w:t xml:space="preserve">‘Calendario’ es un componente funcional que recibe unos parámetros y que al igual que el anterior, es exportado para su uso (esto hay que hacerlo siempre si se quiere utilizar el componente en el resto de la aplicación). Este componente recorre la lista de excursiones mediante </w:t>
-      </w:r>
-      <w:proofErr w:type="spellStart"/>
-      <w:r>
-        <w:t>FlatList</w:t>
-      </w:r>
-      <w:proofErr w:type="spellEnd"/>
-      <w:r>
-        <w:t xml:space="preserve"> y para cada excursión genera un </w:t>
-      </w:r>
-      <w:proofErr w:type="spellStart"/>
-      <w:r>
-        <w:t>ListItem</w:t>
-      </w:r>
-      <w:proofErr w:type="spellEnd"/>
-      <w:r>
-        <w:t>, que tendrá un título y una descripción.</w:t>
-      </w:r>
-    </w:p>
-    <w:p>
-      <w:pPr>
-        <w:jc w:val="both"/>
-      </w:pPr>
-      <w:proofErr w:type="spellStart"/>
-      <w:r>
-        <w:t>FlatList</w:t>
-      </w:r>
-      <w:proofErr w:type="spellEnd"/>
-      <w:r>
-        <w:t xml:space="preserve"> y </w:t>
-      </w:r>
-      <w:proofErr w:type="spellStart"/>
-      <w:r>
-        <w:t>ListItem</w:t>
-      </w:r>
-      <w:proofErr w:type="spellEnd"/>
-      <w:r>
-        <w:t xml:space="preserve"> funcionan con una lista de elementos y una </w:t>
-      </w:r>
-      <w:proofErr w:type="spellStart"/>
-      <w:r>
-        <w:t>key</w:t>
-      </w:r>
-      <w:proofErr w:type="spellEnd"/>
-      <w:r>
-        <w:t xml:space="preserve"> para cada elemento, para identificarlos y poder trabajar con ellos. </w:t>
+        <w:t xml:space="preserve">En este ejercicio se ha agregado a la página principal un componente llamado ‘Campobase’. Este componente está definido en ‘CampobaseComponent.js’ y exportado como ‘Campobase’ para su uso. Lo que hace este componente es gestionar las excursiones que obtiene de la carpeta comun y agregarlas al estado de la aplicación. Estas excursiones se pasan al componente ‘Calendario’. </w:t>
+      </w:r>
+    </w:p>
+    <w:p>
+      <w:pPr>
+        <w:jc w:val="both"/>
+      </w:pPr>
+      <w:r>
+        <w:t>‘Calendario’ es un componente funcional que recibe unos parámetros y que al igual que el anterior, es exportado para su uso (esto hay que hacerlo siempre si se quiere utilizar el componente en el resto de la aplicación). Este componente recorre la lista de excursiones mediante FlatList y para cada excursión genera un ListItem, que tendrá un título y una descripción.</w:t>
+      </w:r>
+    </w:p>
+    <w:p>
+      <w:pPr>
+        <w:jc w:val="both"/>
+      </w:pPr>
+      <w:r>
+        <w:t xml:space="preserve">FlatList y ListItem funcionan con una lista de elementos y una key para cada elemento, para identificarlos y poder trabajar con ellos. </w:t>
       </w:r>
     </w:p>
     <w:p>
@@ -228,186 +146,53 @@
         <w:jc w:val="both"/>
       </w:pPr>
       <w:r>
-        <w:t xml:space="preserve">Antes de comenzar a programar en este ejercicio, he comprendido la diferencia entre un componente funcional y uno de clase. Un componente de clase es aquel que se define como una clase y hace uso de </w:t>
-      </w:r>
-      <w:proofErr w:type="spellStart"/>
-      <w:r>
-        <w:t>React.Component</w:t>
-      </w:r>
-      <w:proofErr w:type="spellEnd"/>
-      <w:r>
-        <w:t xml:space="preserve">. Un componente de clase puede utilizar el estado y el ciclo de vida directamente.  Un componente funcional es más sencillo de programar e interpretar, pero no tiene acceso directo al estado ni al ciclo de vida. Sin embargo, puede usar </w:t>
-      </w:r>
-      <w:proofErr w:type="spellStart"/>
-      <w:r>
-        <w:t>useState</w:t>
-      </w:r>
-      <w:proofErr w:type="spellEnd"/>
-      <w:r>
-        <w:t xml:space="preserve"> como estado y </w:t>
-      </w:r>
-      <w:proofErr w:type="spellStart"/>
-      <w:r>
-        <w:t>UseEffect</w:t>
-      </w:r>
-      <w:proofErr w:type="spellEnd"/>
-      <w:r>
-        <w:t xml:space="preserve"> como ciclo de vida accediendo a ellos mediante </w:t>
-      </w:r>
-      <w:proofErr w:type="spellStart"/>
-      <w:r>
-        <w:t>Hooks</w:t>
-      </w:r>
-      <w:proofErr w:type="spellEnd"/>
-      <w:r>
-        <w:t xml:space="preserve">. El componente clásico de clase no puede usar </w:t>
-      </w:r>
-      <w:proofErr w:type="spellStart"/>
-      <w:r>
-        <w:t>Hooks</w:t>
-      </w:r>
-      <w:proofErr w:type="spellEnd"/>
-      <w:r>
-        <w:t>.</w:t>
-      </w:r>
-    </w:p>
-    <w:p>
-      <w:pPr>
-        <w:jc w:val="both"/>
-      </w:pPr>
-      <w:r>
-        <w:t>Hasta ahora, siempre había utilizado componentes funcionales, hasta el ejercicio 2 en el que hice uso del componente de clase llamado ‘</w:t>
-      </w:r>
-      <w:proofErr w:type="spellStart"/>
-      <w:r>
-        <w:t>Campobase</w:t>
-      </w:r>
-      <w:proofErr w:type="spellEnd"/>
-      <w:r>
-        <w:t>’.</w:t>
-      </w:r>
-    </w:p>
-    <w:p>
-      <w:pPr>
-        <w:jc w:val="both"/>
-      </w:pPr>
-      <w:r>
-        <w:t xml:space="preserve">Lo primero que se hace en este ejercicio es crear un componente llamado </w:t>
-      </w:r>
-      <w:proofErr w:type="spellStart"/>
-      <w:r>
-        <w:t>DetalleExcursion</w:t>
-      </w:r>
-      <w:proofErr w:type="spellEnd"/>
-      <w:r>
-        <w:t xml:space="preserve">, que se trata de un componente funcional. Si se analiza su código, se ve que su objetivo es recibir una excursión mediante </w:t>
-      </w:r>
-      <w:proofErr w:type="spellStart"/>
-      <w:r>
-        <w:t>props</w:t>
-      </w:r>
-      <w:proofErr w:type="spellEnd"/>
-      <w:r>
-        <w:t xml:space="preserve"> y desglosarla en un elemento </w:t>
-      </w:r>
-      <w:proofErr w:type="spellStart"/>
-      <w:r>
-        <w:t>Card</w:t>
-      </w:r>
-      <w:proofErr w:type="spellEnd"/>
-      <w:r>
-        <w:t xml:space="preserve"> dando información de su nombre, una imagen y su descripción. Además, antes de esto comprueba que la excursión recibida no esté vacía, y, de lo contrario, devuelve un elemento View vacío.</w:t>
-      </w:r>
-    </w:p>
-    <w:p>
-      <w:pPr>
-        <w:jc w:val="both"/>
-      </w:pPr>
-      <w:r>
-        <w:t>El siguiente paso en el ejercicio es editar el componente ‘</w:t>
-      </w:r>
-      <w:proofErr w:type="spellStart"/>
-      <w:r>
-        <w:t>Campobase</w:t>
-      </w:r>
-      <w:proofErr w:type="spellEnd"/>
-      <w:r>
-        <w:t>’ para que este renderice el detalle de una excursión. Si se analiza el nuevo código, se observa que el componente ‘Calendario’ empleado por ‘</w:t>
-      </w:r>
-      <w:proofErr w:type="spellStart"/>
-      <w:r>
-        <w:t>Campobase</w:t>
-      </w:r>
-      <w:proofErr w:type="spellEnd"/>
-      <w:r>
-        <w:t xml:space="preserve">’ tiene ahora una nueva propiedad </w:t>
-      </w:r>
-      <w:proofErr w:type="spellStart"/>
-      <w:r>
-        <w:t>onPress</w:t>
-      </w:r>
-      <w:proofErr w:type="spellEnd"/>
+        <w:t>Antes de comenzar a programar en este ejercicio, he comprendido la diferencia entre un componente funcional y uno de clase. Un componente de clase es aquel que se define como una clase y hace uso de React.Component. Un componente de clase puede utilizar el estado y el ciclo de vida directamente.  Un componente funcional es más sencillo de programar e interpretar, pero no tiene acceso directo al estado ni al ciclo de vida. Sin embargo, puede usar useState como estado y UseEffect como ciclo de vida accediendo a ellos mediante Hooks. El componente clásico de clase no puede usar Hooks.</w:t>
+      </w:r>
+    </w:p>
+    <w:p>
+      <w:pPr>
+        <w:jc w:val="both"/>
+      </w:pPr>
+      <w:r>
+        <w:t>Hasta ahora, siempre había utilizado componentes funcionales, hasta el ejercicio 2 en el que hice uso del componente de clase llamado ‘Campobase’.</w:t>
+      </w:r>
+    </w:p>
+    <w:p>
+      <w:pPr>
+        <w:jc w:val="both"/>
+      </w:pPr>
+      <w:r>
+        <w:t>Lo primero que se hace en este ejercicio es crear un componente llamado DetalleExcursion, que se trata de un componente funcional. Si se analiza su código, se ve que su objetivo es recibir una excursión mediante props y desglosarla en un elemento Card dando información de su nombre, una imagen y su descripción. Además, antes de esto comprueba que la excursión recibida no esté vacía, y, de lo contrario, devuelve un elemento View vacío.</w:t>
+      </w:r>
+    </w:p>
+    <w:p>
+      <w:pPr>
+        <w:jc w:val="both"/>
+      </w:pPr>
+      <w:r>
+        <w:t>El siguiente paso en el ejercicio es editar el componente ‘Campobase’ para que este renderice el detalle de una excursión. Si se analiza el nuevo código, se observa que el componente ‘Calendario’ empleado por ‘Campobase’ tiene ahora una nueva propiedad onPress</w:t>
+      </w:r>
       <w:r>
         <w:t xml:space="preserve"> </w:t>
       </w:r>
       <w:r>
-        <w:t xml:space="preserve">que se utilizará para establecer el estado del nuevo parámetro </w:t>
-      </w:r>
-      <w:proofErr w:type="spellStart"/>
-      <w:r>
-        <w:t>seleccionExcursion</w:t>
-      </w:r>
-      <w:proofErr w:type="spellEnd"/>
-      <w:r>
-        <w:t xml:space="preserve"> (para determinar la excursión seleccionada) al id de la excursión presionada por el usuario. </w:t>
-      </w:r>
-    </w:p>
-    <w:p>
-      <w:pPr>
-        <w:jc w:val="both"/>
-      </w:pPr>
-      <w:r>
-        <w:t>A su vez, se añade el nuevo componente ‘</w:t>
-      </w:r>
-      <w:proofErr w:type="spellStart"/>
-      <w:r>
-        <w:t>DetalleExcursion</w:t>
-      </w:r>
-      <w:proofErr w:type="spellEnd"/>
-      <w:r>
-        <w:t>’ en el renderizado de ‘</w:t>
-      </w:r>
-      <w:proofErr w:type="spellStart"/>
-      <w:r>
-        <w:t>Campobase</w:t>
-      </w:r>
-      <w:proofErr w:type="spellEnd"/>
-      <w:r>
-        <w:t xml:space="preserve">’ para que reciba como propiedad la excursión seleccionada por el usuario. Para ello, se filtra todo el listado de excursiones con el id almacenado en el parámetro de estado </w:t>
-      </w:r>
-      <w:proofErr w:type="spellStart"/>
-      <w:r>
-        <w:t>seleccionExcursion</w:t>
-      </w:r>
-      <w:proofErr w:type="spellEnd"/>
-      <w:r>
-        <w:t>.</w:t>
-      </w:r>
-    </w:p>
-    <w:p>
-      <w:pPr>
-        <w:jc w:val="both"/>
-      </w:pPr>
-      <w:r>
-        <w:t>Por último, se edita también ‘Calendario’ para que pase el id de la excursión a ‘</w:t>
-      </w:r>
-      <w:proofErr w:type="spellStart"/>
-      <w:r>
-        <w:t>Campobase</w:t>
-      </w:r>
-      <w:proofErr w:type="spellEnd"/>
-      <w:r>
-        <w:t>’.</w:t>
+        <w:t xml:space="preserve">que se utilizará para establecer el estado del nuevo parámetro seleccionExcursion (para determinar la excursión seleccionada) al id de la excursión presionada por el usuario. </w:t>
+      </w:r>
+    </w:p>
+    <w:p>
+      <w:pPr>
+        <w:jc w:val="both"/>
+      </w:pPr>
+      <w:r>
+        <w:t>A su vez, se añade el nuevo componente ‘DetalleExcursion’ en el renderizado de ‘Campobase’ para que reciba como propiedad la excursión seleccionada por el usuario. Para ello, se filtra todo el listado de excursiones con el id almacenado en el parámetro de estado seleccionExcursion.</w:t>
+      </w:r>
+    </w:p>
+    <w:p>
+      <w:pPr>
+        <w:jc w:val="both"/>
+      </w:pPr>
+      <w:r>
+        <w:t>Por último, se edita también ‘Calendario’ para que pase el id de la excursión a ‘Campobase’.</w:t>
       </w:r>
     </w:p>
     <w:p>
@@ -440,15 +225,7 @@
         <w:jc w:val="both"/>
       </w:pPr>
       <w:r>
-        <w:t xml:space="preserve">El primer paso en este ejercicio es la instalación de </w:t>
-      </w:r>
-      <w:proofErr w:type="spellStart"/>
-      <w:r>
-        <w:t>react-navigation</w:t>
-      </w:r>
-      <w:proofErr w:type="spellEnd"/>
-      <w:r>
-        <w:t xml:space="preserve"> para poder realizar un menú con el que navegar entre los diferentes componentes de la aplicación.</w:t>
+        <w:t>El primer paso en este ejercicio es la instalación de react-navigation para poder realizar un menú con el que navegar entre los diferentes componentes de la aplicación.</w:t>
       </w:r>
     </w:p>
     <w:p>
@@ -464,31 +241,7 @@
         <w:jc w:val="both"/>
       </w:pPr>
       <w:r>
-        <w:t xml:space="preserve">La navegación se hace posible gracias al componente </w:t>
-      </w:r>
-      <w:proofErr w:type="spellStart"/>
-      <w:r>
-        <w:t>createStackNavigator</w:t>
-      </w:r>
-      <w:proofErr w:type="spellEnd"/>
-      <w:r>
-        <w:t xml:space="preserve">, que es una función que crea un menú con una pila de navegación. El </w:t>
-      </w:r>
-      <w:proofErr w:type="spellStart"/>
-      <w:r>
-        <w:t>NavigationContainer</w:t>
-      </w:r>
-      <w:proofErr w:type="spellEnd"/>
-      <w:r>
-        <w:t xml:space="preserve"> envuelve toda la navegación de la aplicación y gestiona la navegación entre pantallas. Las </w:t>
-      </w:r>
-      <w:proofErr w:type="spellStart"/>
-      <w:r>
-        <w:t>Screens</w:t>
-      </w:r>
-      <w:proofErr w:type="spellEnd"/>
-      <w:r>
-        <w:t xml:space="preserve"> son las pantallas definidas en el menú</w:t>
+        <w:t>La navegación se hace posible gracias al componente createStackNavigator, que es una función que crea un menú con una pila de navegación. El NavigationContainer envuelve toda la navegación de la aplicación y gestiona la navegación entre pantallas. Las Screens son las pantallas definidas en el menú</w:t>
       </w:r>
       <w:r>
         <w:t xml:space="preserve"> y </w:t>
@@ -502,143 +255,15 @@
         <w:jc w:val="both"/>
       </w:pPr>
       <w:r>
-        <w:t>En el componente ‘</w:t>
-      </w:r>
-      <w:proofErr w:type="spellStart"/>
-      <w:r>
-        <w:t>Campobase</w:t>
-      </w:r>
-      <w:proofErr w:type="spellEnd"/>
-      <w:r>
-        <w:t xml:space="preserve">’ es donde se define el menú de navegación en esta aplicación. Se crea un menú con dos </w:t>
-      </w:r>
-      <w:proofErr w:type="spellStart"/>
-      <w:r>
-        <w:t>screens</w:t>
-      </w:r>
-      <w:proofErr w:type="spellEnd"/>
-      <w:r>
-        <w:t xml:space="preserve">. Una screen se llama ‘Calendar’ y renderiza el componente ‘Calendario’ y la otra </w:t>
-      </w:r>
-      <w:proofErr w:type="spellStart"/>
-      <w:r>
-        <w:t>screen</w:t>
-      </w:r>
-      <w:proofErr w:type="spellEnd"/>
-      <w:r>
-        <w:t xml:space="preserve"> tiene el nombre ‘</w:t>
-      </w:r>
-      <w:proofErr w:type="spellStart"/>
-      <w:r>
-        <w:t>DetalleExcursión</w:t>
-      </w:r>
-      <w:proofErr w:type="spellEnd"/>
-      <w:r>
-        <w:t>’ y renderiza el componente ‘</w:t>
-      </w:r>
-      <w:proofErr w:type="spellStart"/>
-      <w:r>
-        <w:t>DetalleExcursion</w:t>
-      </w:r>
-      <w:proofErr w:type="spellEnd"/>
-      <w:r>
-        <w:t xml:space="preserve">’. Ambas </w:t>
-      </w:r>
-      <w:proofErr w:type="spellStart"/>
-      <w:r>
-        <w:t>screens</w:t>
-      </w:r>
-      <w:proofErr w:type="spellEnd"/>
-      <w:r>
-        <w:t xml:space="preserve"> están incluidas en el </w:t>
-      </w:r>
-      <w:proofErr w:type="spellStart"/>
-      <w:r>
-        <w:t>StackNavigator</w:t>
-      </w:r>
-      <w:proofErr w:type="spellEnd"/>
-      <w:r>
-        <w:t>. El componente ‘</w:t>
-      </w:r>
-      <w:proofErr w:type="spellStart"/>
-      <w:r>
-        <w:t>Campobase</w:t>
-      </w:r>
-      <w:proofErr w:type="spellEnd"/>
-      <w:r>
-        <w:t xml:space="preserve">’ ahora devuelve un </w:t>
-      </w:r>
-      <w:proofErr w:type="spellStart"/>
-      <w:r>
-        <w:t>NavigationContainer</w:t>
-      </w:r>
-      <w:proofErr w:type="spellEnd"/>
-      <w:r>
-        <w:t xml:space="preserve"> que engloba el </w:t>
-      </w:r>
-      <w:proofErr w:type="spellStart"/>
-      <w:r>
-        <w:t>StackNavigator</w:t>
-      </w:r>
-      <w:proofErr w:type="spellEnd"/>
-      <w:r>
-        <w:t xml:space="preserve"> devuelto por la función ‘</w:t>
-      </w:r>
-      <w:proofErr w:type="spellStart"/>
-      <w:r>
-        <w:t>CalendarioNavegador</w:t>
-      </w:r>
-      <w:proofErr w:type="spellEnd"/>
-      <w:r>
-        <w:t>’.</w:t>
-      </w:r>
-    </w:p>
-    <w:p>
-      <w:pPr>
-        <w:jc w:val="both"/>
-      </w:pPr>
-      <w:r>
-        <w:t xml:space="preserve">El componente ‘Calendario’ ha sido editado para que al clicar en cada elemento se navegue a la </w:t>
-      </w:r>
-      <w:proofErr w:type="spellStart"/>
-      <w:r>
-        <w:t>screen</w:t>
-      </w:r>
-      <w:proofErr w:type="spellEnd"/>
-      <w:r>
-        <w:t xml:space="preserve"> de nombre ‘</w:t>
-      </w:r>
-      <w:proofErr w:type="spellStart"/>
-      <w:r>
-        <w:t>DetalleExcursion</w:t>
-      </w:r>
-      <w:proofErr w:type="spellEnd"/>
-      <w:r>
-        <w:t>’, es decir, al componente ‘</w:t>
-      </w:r>
-      <w:proofErr w:type="spellStart"/>
-      <w:r>
-        <w:t>DetalleExcursion</w:t>
-      </w:r>
-      <w:proofErr w:type="spellEnd"/>
-      <w:r>
-        <w:t>’. Además, al realizar este paso se envía el id de la excursión mediante la navegación para que luego el componente ‘</w:t>
-      </w:r>
-      <w:proofErr w:type="spellStart"/>
-      <w:r>
-        <w:t>DetalleExcursion</w:t>
-      </w:r>
-      <w:proofErr w:type="spellEnd"/>
-      <w:r>
-        <w:t xml:space="preserve">’ obtenga este id de los parámetros de navegación y renderice el componente para mostrar los detalles de esa excursión en el </w:t>
-      </w:r>
-      <w:proofErr w:type="spellStart"/>
-      <w:r>
-        <w:t>Card</w:t>
-      </w:r>
-      <w:proofErr w:type="spellEnd"/>
-      <w:r>
-        <w:t>.</w:t>
+        <w:t>En el componente ‘Campobase’ es donde se define el menú de navegación en esta aplicación. Se crea un menú con dos screens. Una screen se llama ‘Calendar’ y renderiza el componente ‘Calendario’ y la otra screen tiene el nombre ‘DetalleExcursión’ y renderiza el componente ‘DetalleExcursion’. Ambas screens están incluidas en el StackNavigator. El componente ‘Campobase’ ahora devuelve un NavigationContainer que engloba el StackNavigator devuelto por la función ‘CalendarioNavegador’.</w:t>
+      </w:r>
+    </w:p>
+    <w:p>
+      <w:pPr>
+        <w:jc w:val="both"/>
+      </w:pPr>
+      <w:r>
+        <w:t>El componente ‘Calendario’ ha sido editado para que al clicar en cada elemento se navegue a la screen de nombre ‘DetalleExcursion’, es decir, al componente ‘DetalleExcursion’. Además, al realizar este paso se envía el id de la excursión mediante la navegación para que luego el componente ‘DetalleExcursion’ obtenga este id de los parámetros de navegación y renderice el componente para mostrar los detalles de esa excursión en el Card.</w:t>
       </w:r>
     </w:p>
     <w:p>
@@ -681,213 +306,45 @@
         <w:t>,</w:t>
       </w:r>
       <w:r>
-        <w:t xml:space="preserve"> ha sido necesario realizar varios cambios en los componentes e integrar </w:t>
-      </w:r>
-      <w:proofErr w:type="spellStart"/>
-      <w:r>
-        <w:t>Drawer</w:t>
-      </w:r>
-      <w:proofErr w:type="spellEnd"/>
-      <w:r>
-        <w:t xml:space="preserve"> </w:t>
-      </w:r>
-      <w:proofErr w:type="spellStart"/>
-      <w:r>
-        <w:t>Navigation</w:t>
-      </w:r>
-      <w:proofErr w:type="spellEnd"/>
-      <w:r>
-        <w:t xml:space="preserve"> en la aplicación. </w:t>
-      </w:r>
-    </w:p>
-    <w:p>
-      <w:pPr>
-        <w:jc w:val="both"/>
-      </w:pPr>
-      <w:r>
-        <w:t xml:space="preserve">En primer lugar, he generado el componente ‘Home’ que contiene tres </w:t>
-      </w:r>
-      <w:proofErr w:type="spellStart"/>
-      <w:r>
-        <w:t>Cards</w:t>
-      </w:r>
-      <w:proofErr w:type="spellEnd"/>
-      <w:r>
-        <w:t xml:space="preserve"> con información proporcionada por ‘excursiones.js’ y por los ficheros añadidos ‘actividades.js’ y ‘cabeceras.js’.</w:t>
-      </w:r>
-    </w:p>
-    <w:p>
-      <w:pPr>
-        <w:jc w:val="both"/>
-      </w:pPr>
-      <w:r>
-        <w:t>El cambio más importante en este ejercicio radica en el componente ‘</w:t>
-      </w:r>
-      <w:proofErr w:type="spellStart"/>
-      <w:r>
-        <w:t>Campobase</w:t>
-      </w:r>
-      <w:proofErr w:type="spellEnd"/>
-      <w:r>
-        <w:t xml:space="preserve">’. </w:t>
-      </w:r>
-    </w:p>
-    <w:p>
-      <w:pPr>
-        <w:jc w:val="both"/>
-      </w:pPr>
-      <w:r>
-        <w:t>En este ejercicio en lugar de devolver ‘</w:t>
-      </w:r>
-      <w:proofErr w:type="spellStart"/>
-      <w:r>
-        <w:t>CalendarioNavegador</w:t>
-      </w:r>
-      <w:proofErr w:type="spellEnd"/>
-      <w:r>
-        <w:t>’, el componente devuelve ‘</w:t>
-      </w:r>
-      <w:proofErr w:type="spellStart"/>
-      <w:r>
-        <w:t>Drawe</w:t>
+        <w:t xml:space="preserve"> ha sido necesario realizar varios cambios en los componentes e integrar Drawer Navigation en la aplicación. </w:t>
+      </w:r>
+    </w:p>
+    <w:p>
+      <w:pPr>
+        <w:jc w:val="both"/>
+      </w:pPr>
+      <w:r>
+        <w:t>En primer lugar, he generado el componente ‘Home’ que contiene tres Cards con información proporcionada por ‘excursiones.js’ y por los ficheros añadidos ‘actividades.js’ y ‘cabeceras.js’.</w:t>
+      </w:r>
+    </w:p>
+    <w:p>
+      <w:pPr>
+        <w:jc w:val="both"/>
+      </w:pPr>
+      <w:r>
+        <w:t xml:space="preserve">El cambio más importante en este ejercicio radica en el componente ‘Campobase’. </w:t>
+      </w:r>
+    </w:p>
+    <w:p>
+      <w:pPr>
+        <w:jc w:val="both"/>
+      </w:pPr>
+      <w:r>
+        <w:t>En este ejercicio en lugar de devolver ‘CalendarioNavegador’, el componente devuelve ‘Drawe</w:t>
       </w:r>
       <w:r>
         <w:t>r</w:t>
       </w:r>
       <w:r>
-        <w:t>Navegador</w:t>
-      </w:r>
-      <w:proofErr w:type="spellEnd"/>
-      <w:r>
-        <w:t xml:space="preserve">’, que es una función que gestiona la navegación entre las dos </w:t>
-      </w:r>
-      <w:proofErr w:type="spellStart"/>
-      <w:r>
-        <w:t>screens</w:t>
-      </w:r>
-      <w:proofErr w:type="spellEnd"/>
-      <w:r>
-        <w:t xml:space="preserve"> de </w:t>
-      </w:r>
-      <w:proofErr w:type="spellStart"/>
-      <w:r>
-        <w:t>drawer</w:t>
-      </w:r>
-      <w:proofErr w:type="spellEnd"/>
-      <w:r>
-        <w:t xml:space="preserve"> disponibles en la aplicación. Estas dos </w:t>
-      </w:r>
-      <w:proofErr w:type="spellStart"/>
-      <w:r>
-        <w:t>screens</w:t>
-      </w:r>
-      <w:proofErr w:type="spellEnd"/>
-      <w:r>
-        <w:t xml:space="preserve"> de </w:t>
-      </w:r>
-      <w:proofErr w:type="spellStart"/>
-      <w:r>
-        <w:t>drawer</w:t>
-      </w:r>
-      <w:proofErr w:type="spellEnd"/>
-      <w:r>
-        <w:t xml:space="preserve"> son el </w:t>
-      </w:r>
-      <w:proofErr w:type="spellStart"/>
-      <w:r>
-        <w:t>StackNavigator</w:t>
-      </w:r>
-      <w:proofErr w:type="spellEnd"/>
-      <w:r>
-        <w:t xml:space="preserve"> ‘</w:t>
-      </w:r>
-      <w:proofErr w:type="spellStart"/>
-      <w:r>
-        <w:t>CalendarioNavegador</w:t>
-      </w:r>
-      <w:proofErr w:type="spellEnd"/>
-      <w:r>
-        <w:t xml:space="preserve">’ creado en el ejercicio anterior y el nuevo </w:t>
-      </w:r>
-      <w:proofErr w:type="spellStart"/>
-      <w:r>
-        <w:t>StackNavigator</w:t>
-      </w:r>
-      <w:proofErr w:type="spellEnd"/>
-      <w:r>
-        <w:t xml:space="preserve"> ‘</w:t>
-      </w:r>
-      <w:proofErr w:type="spellStart"/>
-      <w:r>
-        <w:t>HomeNavegador</w:t>
-      </w:r>
-      <w:proofErr w:type="spellEnd"/>
-      <w:r>
-        <w:t>’.</w:t>
-      </w:r>
-    </w:p>
-    <w:p>
-      <w:pPr>
-        <w:jc w:val="both"/>
-      </w:pPr>
-      <w:r>
-        <w:t xml:space="preserve">A su vez, estas </w:t>
-      </w:r>
-      <w:proofErr w:type="spellStart"/>
-      <w:r>
-        <w:t>screens</w:t>
-      </w:r>
-      <w:proofErr w:type="spellEnd"/>
-      <w:r>
-        <w:t xml:space="preserve"> de </w:t>
-      </w:r>
-      <w:proofErr w:type="spellStart"/>
-      <w:r>
-        <w:t>drawer</w:t>
-      </w:r>
-      <w:proofErr w:type="spellEnd"/>
-      <w:r>
-        <w:t xml:space="preserve">, que son elementos </w:t>
-      </w:r>
-      <w:proofErr w:type="spellStart"/>
-      <w:r>
-        <w:t>StackNavigator</w:t>
-      </w:r>
-      <w:proofErr w:type="spellEnd"/>
-      <w:r>
-        <w:t xml:space="preserve">, contienen sus propias </w:t>
-      </w:r>
-      <w:proofErr w:type="spellStart"/>
-      <w:r>
-        <w:t>Stack.Screen</w:t>
-      </w:r>
-      <w:proofErr w:type="spellEnd"/>
-      <w:r>
-        <w:t xml:space="preserve">, como en el ejercicio anterior. De esta manera, se logra navegar entre dos </w:t>
-      </w:r>
-      <w:proofErr w:type="spellStart"/>
-      <w:r>
-        <w:t>screens</w:t>
-      </w:r>
-      <w:proofErr w:type="spellEnd"/>
-      <w:r>
-        <w:t xml:space="preserve"> principales de la barra lateral de la aplicación (</w:t>
-      </w:r>
-      <w:proofErr w:type="spellStart"/>
-      <w:r>
-        <w:t>drawers</w:t>
-      </w:r>
-      <w:proofErr w:type="spellEnd"/>
-      <w:r>
-        <w:t xml:space="preserve">) y dentro de estas </w:t>
-      </w:r>
-      <w:proofErr w:type="spellStart"/>
-      <w:r>
-        <w:t>screens</w:t>
-      </w:r>
-      <w:proofErr w:type="spellEnd"/>
-      <w:r>
-        <w:t xml:space="preserve"> también se puede navegar como se hacía en el ejercicio anterior. </w:t>
+        <w:t>Navegador’, que es una función que gestiona la navegación entre las dos screens de drawer disponibles en la aplicación. Estas dos screens de drawer son el StackNavigator ‘CalendarioNavegador’ creado en el ejercicio anterior y el nuevo StackNavigator ‘HomeNavegador’.</w:t>
+      </w:r>
+    </w:p>
+    <w:p>
+      <w:pPr>
+        <w:jc w:val="both"/>
+      </w:pPr>
+      <w:r>
+        <w:t xml:space="preserve">A su vez, estas screens de drawer, que son elementos StackNavigator, contienen sus propias Stack.Screen, como en el ejercicio anterior. De esta manera, se logra navegar entre dos screens principales de la barra lateral de la aplicación (drawers) y dentro de estas screens también se puede navegar como se hacía en el ejercicio anterior. </w:t>
       </w:r>
     </w:p>
     <w:p>
@@ -916,42 +373,13 @@
         <w:jc w:val="both"/>
       </w:pPr>
       <w:r>
-        <w:t xml:space="preserve">Este ejercicio ha el más laborioso. El objetivo del ejercicio era implementar dos nuevos componentes y actualizar el </w:t>
-      </w:r>
-      <w:proofErr w:type="spellStart"/>
-      <w:r>
-        <w:t>Drawe</w:t>
+        <w:t>Este ejercicio ha el más laborioso. El objetivo del ejercicio era implementar dos nuevos componentes y actualizar el Drawe</w:t>
       </w:r>
       <w:r>
         <w:t>r</w:t>
       </w:r>
-      <w:proofErr w:type="spellEnd"/>
-      <w:r>
-        <w:t xml:space="preserve"> </w:t>
-      </w:r>
-      <w:proofErr w:type="spellStart"/>
-      <w:r>
-        <w:t>Navigation</w:t>
-      </w:r>
-      <w:proofErr w:type="spellEnd"/>
-      <w:r>
-        <w:t xml:space="preserve"> para incluir estos nuevos componentes. He creado los componentes y he actualizado la navegación sin problema. El problema ha venido al integrar </w:t>
-      </w:r>
-      <w:proofErr w:type="spellStart"/>
-      <w:r>
-        <w:t>FlatList</w:t>
-      </w:r>
-      <w:proofErr w:type="spellEnd"/>
-      <w:r>
-        <w:t xml:space="preserve"> con </w:t>
-      </w:r>
-      <w:proofErr w:type="spellStart"/>
-      <w:r>
-        <w:t>ScrollView</w:t>
-      </w:r>
-      <w:proofErr w:type="spellEnd"/>
-      <w:r>
-        <w:t xml:space="preserve"> sin que diera el siguiente error:</w:t>
+      <w:r>
+        <w:t xml:space="preserve"> Navigation para incluir estos nuevos componentes. He creado los componentes y he actualizado la navegación sin problema. El problema ha venido al integrar FlatList con ScrollView sin que diera el siguiente error:</w:t>
       </w:r>
     </w:p>
     <w:p>
@@ -982,33 +410,11 @@
                 <w:lang w:val="en-US"/>
               </w:rPr>
             </w:pPr>
-            <w:proofErr w:type="spellStart"/>
             <w:r>
               <w:rPr>
                 <w:lang w:val="en-US"/>
               </w:rPr>
-              <w:t>VirtualizedList</w:t>
-            </w:r>
-            <w:proofErr w:type="spellEnd"/>
-            <w:r>
-              <w:rPr>
-                <w:lang w:val="en-US"/>
-              </w:rPr>
-              <w:t xml:space="preserve"> should never be nested inside plain </w:t>
-            </w:r>
-            <w:proofErr w:type="spellStart"/>
-            <w:r>
-              <w:rPr>
-                <w:lang w:val="en-US"/>
-              </w:rPr>
-              <w:t>ScrollViews</w:t>
-            </w:r>
-            <w:proofErr w:type="spellEnd"/>
-            <w:r>
-              <w:rPr>
-                <w:lang w:val="en-US"/>
-              </w:rPr>
-              <w:t xml:space="preserve"> with the same orientation because it </w:t>
+              <w:t xml:space="preserve">VirtualizedList should never be nested inside plain ScrollViews with the same orientation because it </w:t>
             </w:r>
             <w:r>
               <w:rPr>
@@ -1042,23 +448,10 @@
         <w:t>Al final lo he solucionado a</w:t>
       </w:r>
       <w:r>
-        <w:t xml:space="preserve">gregando en </w:t>
-      </w:r>
-      <w:proofErr w:type="spellStart"/>
-      <w:r>
-        <w:t>FlatList</w:t>
-      </w:r>
-      <w:proofErr w:type="spellEnd"/>
-      <w:r>
-        <w:t xml:space="preserve"> la propiedad: </w:t>
-      </w:r>
-      <w:proofErr w:type="spellStart"/>
-      <w:r>
-        <w:t>scrollEnabled</w:t>
-      </w:r>
-      <w:proofErr w:type="spellEnd"/>
-      <w:r>
-        <w:t>={false}</w:t>
+        <w:t xml:space="preserve">gregando en FlatList la propiedad: </w:t>
+      </w:r>
+      <w:r>
+        <w:t>scrollEnabled={false}</w:t>
       </w:r>
       <w:r>
         <w:t>.</w:t>
@@ -1070,15 +463,7 @@
       </w:pPr>
       <w:r>
         <w:lastRenderedPageBreak/>
-        <w:t xml:space="preserve">El tema de los estilos también ha sido un poquito más complicado que la generación de los componentes. He creado un archivo llamado ‘EstilosComponentes.js’ para exportar los estilos y luego usarlos en ‘HomeComponent.js’ y en ‘DetalleExcursion.js’. El problema ha venido en el uso de </w:t>
-      </w:r>
-      <w:proofErr w:type="spellStart"/>
-      <w:r>
-        <w:t>stylesheet</w:t>
-      </w:r>
-      <w:proofErr w:type="spellEnd"/>
-      <w:r>
-        <w:t xml:space="preserve"> en los diferentes elementos, pero lo he solucionado rápido. </w:t>
+        <w:t xml:space="preserve">El tema de los estilos también ha sido un poquito más complicado que la generación de los componentes. He creado un archivo llamado ‘EstilosComponentes.js’ para exportar los estilos y luego usarlos en ‘HomeComponent.js’ y en ‘DetalleExcursion.js’. El problema ha venido en el uso de stylesheet en los diferentes elementos, pero lo he solucionado rápido. </w:t>
       </w:r>
     </w:p>
     <w:p>
@@ -1131,7 +516,6 @@
       <w:r>
         <w:t xml:space="preserve">Para mostrar los comentarios he utilizado el archivo ‘comentarios.js’ ubicado en </w:t>
       </w:r>
-      <w:proofErr w:type="spellStart"/>
       <w:r>
         <w:rPr>
           <w:i/>
@@ -1139,7 +523,6 @@
         </w:rPr>
         <w:t>commun</w:t>
       </w:r>
-      <w:proofErr w:type="spellEnd"/>
       <w:r>
         <w:t xml:space="preserve">, y he renderizado el contenido del archivo para mostrar en el detalle de cada excursión </w:t>
       </w:r>
@@ -1159,15 +542,7 @@
         <w:t>o</w:t>
       </w:r>
       <w:r>
-        <w:t xml:space="preserve"> la propiedad </w:t>
-      </w:r>
-      <w:proofErr w:type="spellStart"/>
-      <w:r>
-        <w:t>excursionId</w:t>
-      </w:r>
-      <w:proofErr w:type="spellEnd"/>
-      <w:r>
-        <w:t xml:space="preserve"> de cada comentario </w:t>
+        <w:t xml:space="preserve"> la propiedad excursionId de cada comentario </w:t>
       </w:r>
       <w:r>
         <w:t>que</w:t>
@@ -1187,17 +562,8 @@
         <w:jc w:val="both"/>
       </w:pPr>
       <w:r>
-        <w:t xml:space="preserve">En adición, he implementado una función para formatear las fechas y que se vean de una manera legible para el usuario. Para hacer esto posible, he hecho uso de Date() y un </w:t>
-      </w:r>
-      <w:proofErr w:type="spellStart"/>
-      <w:r>
-        <w:t>regex</w:t>
-      </w:r>
-      <w:proofErr w:type="spellEnd"/>
-      <w:r>
-        <w:t xml:space="preserve"> para remplazar los caracteres que imposibilitan la lectura del </w:t>
-      </w:r>
-      <w:proofErr w:type="spellStart"/>
+        <w:t xml:space="preserve">En adición, he implementado una función para formatear las fechas y que se vean de una manera legible para el usuario. Para hacer esto posible, he hecho uso de Date() y un regex para remplazar los caracteres que imposibilitan la lectura del </w:t>
+      </w:r>
       <w:r>
         <w:rPr>
           <w:i/>
@@ -1205,17 +571,8 @@
         </w:rPr>
         <w:t>string</w:t>
       </w:r>
-      <w:proofErr w:type="spellEnd"/>
-      <w:r>
-        <w:t xml:space="preserve"> para Date(). Por último, he utilizado </w:t>
-      </w:r>
-      <w:proofErr w:type="spellStart"/>
-      <w:r>
-        <w:t>toLocaleString</w:t>
-      </w:r>
-      <w:proofErr w:type="spellEnd"/>
-      <w:r>
-        <w:t xml:space="preserve">() para personalizar la fecha. </w:t>
+      <w:r>
+        <w:t xml:space="preserve"> para Date(). Por último, he utilizado toLocaleString() para personalizar la fecha. </w:t>
       </w:r>
     </w:p>
     <w:p>
@@ -1231,7 +588,6 @@
       <w:r>
         <w:t xml:space="preserve"> la libraría </w:t>
       </w:r>
-      <w:proofErr w:type="spellStart"/>
       <w:r>
         <w:rPr>
           <w:i/>
@@ -1239,7 +595,6 @@
         </w:rPr>
         <w:t>Icon</w:t>
       </w:r>
-      <w:proofErr w:type="spellEnd"/>
       <w:r>
         <w:t>. Para que el icono funcione como un botón</w:t>
       </w:r>
@@ -1275,104 +630,44 @@
         <w:jc w:val="both"/>
       </w:pPr>
       <w:r>
-        <w:t xml:space="preserve">En la segunda parte de este ejercicio, he editado la barra lateral empleando </w:t>
-      </w:r>
-      <w:proofErr w:type="spellStart"/>
-      <w:r>
-        <w:t>drawerIcon</w:t>
-      </w:r>
-      <w:proofErr w:type="spellEnd"/>
-      <w:r>
-        <w:t xml:space="preserve"> y Font-</w:t>
-      </w:r>
-      <w:proofErr w:type="spellStart"/>
-      <w:r>
-        <w:t>awesome</w:t>
-      </w:r>
-      <w:proofErr w:type="spellEnd"/>
-      <w:r>
-        <w:t xml:space="preserve">. He añadido iconos a cada elemento de navegación de la barra lateral, además de editar el título de la barra lateral </w:t>
+        <w:t xml:space="preserve">En la segunda parte de este ejercicio, he editado la barra lateral empleando drawerIcon y Font-awesome. He añadido iconos a cada elemento de navegación de la barra lateral, además de editar el título de la barra lateral </w:t>
       </w:r>
       <w:r>
         <w:t>incluyendo</w:t>
       </w:r>
       <w:r>
-        <w:t xml:space="preserve"> el nombre de la aplicación. Para esto último, he creado una función </w:t>
-      </w:r>
-      <w:proofErr w:type="spellStart"/>
-      <w:r>
-        <w:t>CustomDrawerContent</w:t>
-      </w:r>
-      <w:proofErr w:type="spellEnd"/>
-      <w:r>
-        <w:t xml:space="preserve"> que hace uso de </w:t>
-      </w:r>
-      <w:proofErr w:type="spellStart"/>
+        <w:t xml:space="preserve"> el nombre de la aplicación. Para esto último, he creado una función CustomDrawerContent que hace uso de </w:t>
+      </w:r>
       <w:r>
         <w:t>DrawerContentScrollView</w:t>
       </w:r>
-      <w:proofErr w:type="spellEnd"/>
       <w:r>
         <w:t xml:space="preserve"> y </w:t>
       </w:r>
-      <w:proofErr w:type="spellStart"/>
       <w:r>
         <w:t>SafeAreaView</w:t>
       </w:r>
-      <w:proofErr w:type="spellEnd"/>
-      <w:r>
-        <w:t xml:space="preserve">. Esta función se utiliza en el propio </w:t>
-      </w:r>
-      <w:proofErr w:type="spellStart"/>
-      <w:r>
-        <w:t>Drawe</w:t>
+      <w:r>
+        <w:t>. Esta función se utiliza en el propio Drawe</w:t>
       </w:r>
       <w:r>
         <w:t>r</w:t>
       </w:r>
       <w:r>
-        <w:t>.Navigator</w:t>
-      </w:r>
-      <w:proofErr w:type="spellEnd"/>
-      <w:r>
-        <w:t>.</w:t>
-      </w:r>
-    </w:p>
-    <w:p>
-      <w:pPr>
-        <w:jc w:val="both"/>
-      </w:pPr>
-    </w:p>
-    <w:p>
-      <w:pPr>
-        <w:jc w:val="both"/>
-      </w:pPr>
-      <w:r>
-        <w:t xml:space="preserve">En la tercera y última parte de este ejercicio he incluido en cada navegador del </w:t>
-      </w:r>
-      <w:proofErr w:type="spellStart"/>
-      <w:r>
-        <w:t>Drawer</w:t>
-      </w:r>
-      <w:proofErr w:type="spellEnd"/>
-      <w:r>
-        <w:t xml:space="preserve"> (</w:t>
-      </w:r>
-      <w:proofErr w:type="spellStart"/>
-      <w:r>
-        <w:t>Stack.Navigator</w:t>
-      </w:r>
-      <w:proofErr w:type="spellEnd"/>
-      <w:r>
-        <w:t xml:space="preserve">) una propiedad llamada </w:t>
-      </w:r>
-      <w:proofErr w:type="spellStart"/>
-      <w:r>
-        <w:t>headerLeft</w:t>
-      </w:r>
-      <w:proofErr w:type="spellEnd"/>
-      <w:r>
-        <w:t xml:space="preserve"> a la que se le pasa un icono cuya funcionalidad al clicar es abrir la barra lateral. </w:t>
+        <w:t>.Navigator.</w:t>
+      </w:r>
+    </w:p>
+    <w:p>
+      <w:pPr>
+        <w:jc w:val="both"/>
+      </w:pPr>
+    </w:p>
+    <w:p>
+      <w:pPr>
+        <w:jc w:val="both"/>
+      </w:pPr>
+      <w:r>
+        <w:t xml:space="preserve">En la tercera y última parte de este ejercicio he incluido en cada navegador del Drawer (Stack.Navigator) una propiedad llamada headerLeft a la que se le pasa un icono cuya funcionalidad al clicar es abrir la barra lateral. </w:t>
       </w:r>
     </w:p>
     <w:p>
@@ -1406,60 +701,28 @@
         <w:jc w:val="both"/>
       </w:pPr>
       <w:r>
-        <w:t xml:space="preserve">En primer lugar, en este ejercicio corrijo la navegación del ejercicio anterior ya que había incluido el </w:t>
-      </w:r>
-      <w:proofErr w:type="spellStart"/>
-      <w:r>
-        <w:t>headerleft</w:t>
-      </w:r>
-      <w:proofErr w:type="spellEnd"/>
-      <w:r>
-        <w:t xml:space="preserve"> en el navegador del calendario que engloba el calendario y el detalle de la excursión en lugar de sólo en el calendario. También he editado los estilos de los títulos que aparecen en las fotos para que se adecuen a lo que se ve en el vídeo.</w:t>
-      </w:r>
-    </w:p>
-    <w:p>
-      <w:pPr>
-        <w:jc w:val="both"/>
-      </w:pPr>
-    </w:p>
-    <w:p>
-      <w:pPr>
-        <w:jc w:val="both"/>
-      </w:pPr>
-      <w:r>
-        <w:t xml:space="preserve">En cuanto al trabajo acometido relativo al servidor </w:t>
-      </w:r>
-      <w:proofErr w:type="spellStart"/>
-      <w:r>
-        <w:t>json</w:t>
-      </w:r>
-      <w:proofErr w:type="spellEnd"/>
-      <w:r>
-        <w:t xml:space="preserve">, lo primero que he hecho ha sido incluir la librería y ajustar la estructura de carpetas tal y como indica el ejercicio. He buscado la </w:t>
-      </w:r>
-      <w:proofErr w:type="spellStart"/>
-      <w:r>
-        <w:t>ip</w:t>
-      </w:r>
-      <w:proofErr w:type="spellEnd"/>
-      <w:r>
-        <w:t xml:space="preserve"> a la que están conectados mi ordenador y mi móvil y en otra terminal he lanzado el comando indicado por el guion. </w:t>
-      </w:r>
-    </w:p>
-    <w:p>
-      <w:pPr>
-        <w:jc w:val="both"/>
-      </w:pPr>
-      <w:r>
-        <w:t>Tras haber editado todas las imágenes de la aplicación para que consulten la imagen mediante ‘</w:t>
-      </w:r>
-      <w:proofErr w:type="spellStart"/>
-      <w:r>
-        <w:t>baseUrl</w:t>
-      </w:r>
-      <w:proofErr w:type="spellEnd"/>
-      <w:r>
-        <w:t>’ obtengo el resultado esperado en el vídeo para las imágenes.</w:t>
+        <w:t>En primer lugar, en este ejercicio corrijo la navegación del ejercicio anterior ya que había incluido el headerleft en el navegador del calendario que engloba el calendario y el detalle de la excursión en lugar de sólo en el calendario. También he editado los estilos de los títulos que aparecen en las fotos para que se adecuen a lo que se ve en el vídeo.</w:t>
+      </w:r>
+    </w:p>
+    <w:p>
+      <w:pPr>
+        <w:jc w:val="both"/>
+      </w:pPr>
+    </w:p>
+    <w:p>
+      <w:pPr>
+        <w:jc w:val="both"/>
+      </w:pPr>
+      <w:r>
+        <w:t xml:space="preserve">En cuanto al trabajo acometido relativo al servidor json, lo primero que he hecho ha sido incluir la librería y ajustar la estructura de carpetas tal y como indica el ejercicio. He buscado la ip a la que están conectados mi ordenador y mi móvil y en otra terminal he lanzado el comando indicado por el guion. </w:t>
+      </w:r>
+    </w:p>
+    <w:p>
+      <w:pPr>
+        <w:jc w:val="both"/>
+      </w:pPr>
+      <w:r>
+        <w:t>Tras haber editado todas las imágenes de la aplicación para que consulten la imagen mediante ‘baseUrl’ obtengo el resultado esperado en el vídeo para las imágenes.</w:t>
       </w:r>
     </w:p>
     <w:p>
@@ -1483,6 +746,35 @@
       </w:pPr>
       <w:r>
         <w:t>Por último, he de comentar que no he eliminado ni los ficheros en comun ni las imágenes en componentes.</w:t>
+      </w:r>
+    </w:p>
+    <w:p>
+      <w:pPr>
+        <w:jc w:val="both"/>
+      </w:pPr>
+    </w:p>
+    <w:p>
+      <w:pPr>
+        <w:jc w:val="both"/>
+        <w:rPr>
+          <w:b/>
+          <w:bCs/>
+        </w:rPr>
+      </w:pPr>
+      <w:r>
+        <w:rPr>
+          <w:b/>
+          <w:bCs/>
+        </w:rPr>
+        <w:t>Ejercicio 9</w:t>
+      </w:r>
+    </w:p>
+    <w:p>
+      <w:pPr>
+        <w:jc w:val="both"/>
+      </w:pPr>
+      <w:r>
+        <w:t>En el primer apartado de este ejercicio he podido entender de una manera más detallada cómo es la estructura de redux y thunk. Si bien el diagrama es muy didáctico, ver los archivos me ha ayudado a comprender los conceptos en mayor profundidad.</w:t>
       </w:r>
     </w:p>
     <w:sectPr>

</xml_diff>

<commit_message>
Subo asimilación ejercicio 9
</commit_message>
<xml_diff>
--- a/Asimilación_SaioaGanuza.docx
+++ b/Asimilación_SaioaGanuza.docx
@@ -5,17 +5,23 @@
     <w:p>
       <w:pPr>
         <w:jc w:val="both"/>
+      </w:pPr>
+      <w:r>
         <w:rPr>
           <w:b/>
           <w:bCs/>
         </w:rPr>
-      </w:pPr>
+        <w:t>Ejercicio 1</w:t>
+      </w:r>
       <w:r>
         <w:rPr>
           <w:b/>
           <w:bCs/>
         </w:rPr>
-        <w:t>Ejercicio 1</w:t>
+        <w:t xml:space="preserve"> </w:t>
+      </w:r>
+      <w:r>
+        <w:t>(30 min aprox)</w:t>
       </w:r>
     </w:p>
     <w:p>
@@ -56,17 +62,23 @@
     <w:p>
       <w:pPr>
         <w:jc w:val="both"/>
+      </w:pPr>
+      <w:r>
         <w:rPr>
           <w:b/>
           <w:bCs/>
         </w:rPr>
-      </w:pPr>
+        <w:t>Ejercicio 2</w:t>
+      </w:r>
       <w:r>
         <w:rPr>
           <w:b/>
           <w:bCs/>
         </w:rPr>
-        <w:t>Ejercicio 2</w:t>
+        <w:t xml:space="preserve"> </w:t>
+      </w:r>
+      <w:r>
+        <w:t>(30min aprox)</w:t>
       </w:r>
     </w:p>
     <w:p>
@@ -128,17 +140,23 @@
     <w:p>
       <w:pPr>
         <w:jc w:val="both"/>
+      </w:pPr>
+      <w:r>
         <w:rPr>
           <w:b/>
           <w:bCs/>
         </w:rPr>
-      </w:pPr>
+        <w:t>Ejercicio 3</w:t>
+      </w:r>
       <w:r>
         <w:rPr>
           <w:b/>
           <w:bCs/>
         </w:rPr>
-        <w:t>Ejercicio 3</w:t>
+        <w:t xml:space="preserve"> </w:t>
+      </w:r>
+      <w:r>
+        <w:t>(40 min aprox)</w:t>
       </w:r>
     </w:p>
     <w:p>
@@ -206,18 +224,24 @@
     <w:p>
       <w:pPr>
         <w:jc w:val="both"/>
+      </w:pPr>
+      <w:r>
         <w:rPr>
           <w:b/>
           <w:bCs/>
         </w:rPr>
-      </w:pPr>
+        <w:lastRenderedPageBreak/>
+        <w:t>Ejercicio 4</w:t>
+      </w:r>
       <w:r>
         <w:rPr>
           <w:b/>
           <w:bCs/>
         </w:rPr>
-        <w:lastRenderedPageBreak/>
-        <w:t>Ejercicio 4</w:t>
+        <w:t xml:space="preserve"> </w:t>
+      </w:r>
+      <w:r>
+        <w:t>(40min aprox)</w:t>
       </w:r>
     </w:p>
     <w:p>
@@ -274,17 +298,23 @@
     <w:p>
       <w:pPr>
         <w:jc w:val="both"/>
+      </w:pPr>
+      <w:r>
         <w:rPr>
           <w:b/>
           <w:bCs/>
         </w:rPr>
-      </w:pPr>
+        <w:t>Ejercicio 5</w:t>
+      </w:r>
       <w:r>
         <w:rPr>
           <w:b/>
           <w:bCs/>
         </w:rPr>
-        <w:t>Ejercicio 5</w:t>
+        <w:t xml:space="preserve"> </w:t>
+      </w:r>
+      <w:r>
+        <w:t>(40min aprox)</w:t>
       </w:r>
     </w:p>
     <w:p>
@@ -355,17 +385,23 @@
     <w:p>
       <w:pPr>
         <w:jc w:val="both"/>
+      </w:pPr>
+      <w:r>
         <w:rPr>
           <w:b/>
           <w:bCs/>
         </w:rPr>
-      </w:pPr>
+        <w:t>Ejercicio 6</w:t>
+      </w:r>
       <w:r>
         <w:rPr>
           <w:b/>
           <w:bCs/>
         </w:rPr>
-        <w:t>Ejercicio 6</w:t>
+        <w:t xml:space="preserve"> </w:t>
+      </w:r>
+      <w:r>
+        <w:t>(2-3h)</w:t>
       </w:r>
     </w:p>
     <w:p>
@@ -482,17 +518,23 @@
     <w:p>
       <w:pPr>
         <w:jc w:val="both"/>
+      </w:pPr>
+      <w:r>
         <w:rPr>
           <w:b/>
           <w:bCs/>
         </w:rPr>
-      </w:pPr>
+        <w:t>Ejercicio 7</w:t>
+      </w:r>
       <w:r>
         <w:rPr>
           <w:b/>
           <w:bCs/>
         </w:rPr>
-        <w:t>Ejercicio 7</w:t>
+        <w:t xml:space="preserve"> </w:t>
+      </w:r>
+      <w:r>
+        <w:t>(2h aprox)</w:t>
       </w:r>
     </w:p>
     <w:p>
@@ -683,17 +725,23 @@
     <w:p>
       <w:pPr>
         <w:jc w:val="both"/>
+      </w:pPr>
+      <w:r>
         <w:rPr>
           <w:b/>
           <w:bCs/>
         </w:rPr>
-      </w:pPr>
+        <w:t>Ejercicio 8</w:t>
+      </w:r>
       <w:r>
         <w:rPr>
           <w:b/>
           <w:bCs/>
         </w:rPr>
-        <w:t>Ejercicio 8</w:t>
+        <w:t xml:space="preserve"> </w:t>
+      </w:r>
+      <w:r>
+        <w:t>(1h aprox)</w:t>
       </w:r>
     </w:p>
     <w:p>
@@ -768,6 +816,28 @@
         </w:rPr>
         <w:t>Ejercicio 9</w:t>
       </w:r>
+      <w:r>
+        <w:rPr>
+          <w:b/>
+          <w:bCs/>
+        </w:rPr>
+        <w:t xml:space="preserve"> </w:t>
+      </w:r>
+      <w:r>
+        <w:t>(</w:t>
+      </w:r>
+      <w:r>
+        <w:t>3</w:t>
+      </w:r>
+      <w:r>
+        <w:t>h</w:t>
+      </w:r>
+      <w:r>
+        <w:t>: 1h ejercicio + 2h asimilar redux y diagrama</w:t>
+      </w:r>
+      <w:r>
+        <w:t>)</w:t>
+      </w:r>
     </w:p>
     <w:p>
       <w:pPr>
@@ -775,6 +845,84 @@
       </w:pPr>
       <w:r>
         <w:t>En el primer apartado de este ejercicio he podido entender de una manera más detallada cómo es la estructura de redux y thunk. Si bien el diagrama es muy didáctico, ver los archivos me ha ayudado a comprender los conceptos en mayor profundidad.</w:t>
+      </w:r>
+      <w:r>
+        <w:t xml:space="preserve"> </w:t>
+      </w:r>
+    </w:p>
+    <w:p>
+      <w:pPr>
+        <w:jc w:val="both"/>
+      </w:pPr>
+      <w:r>
+        <w:t xml:space="preserve">El segundo apartado de este ejercicio me ha ayudado a comprender de manera práctica los conceptos interiorizados en el apartado anterior. He comprendido como interactúan los diferentes componentes de redux en una aplicación real, el concepto de los estados y cómo se aplican y la manera en la que los reducers funcionan. Además, me parece didáctico y útil separar los reducers para estructurar la gestión de cada uno de los tipos de datos de manera más organizada. </w:t>
+      </w:r>
+    </w:p>
+    <w:p>
+      <w:pPr>
+        <w:jc w:val="both"/>
+      </w:pPr>
+      <w:r>
+        <w:t xml:space="preserve">He reestructurado la app para que los componentes consuman los datos con </w:t>
+      </w:r>
+      <w:r>
+        <w:t>el</w:t>
+      </w:r>
+      <w:r>
+        <w:t xml:space="preserve"> </w:t>
+      </w:r>
+      <w:r>
+        <w:t>nuevo repositorio redux.</w:t>
+      </w:r>
+    </w:p>
+    <w:p>
+      <w:pPr>
+        <w:jc w:val="both"/>
+      </w:pPr>
+      <w:r>
+        <w:t>Adjunto el diagrama de comprensión de conceptos redux-thunk:</w:t>
+      </w:r>
+    </w:p>
+    <w:p>
+      <w:pPr>
+        <w:jc w:val="both"/>
+      </w:pPr>
+      <w:r>
+        <w:drawing>
+          <wp:inline distT="0" distB="0" distL="0" distR="0" wp14:anchorId="71B38D03" wp14:editId="74118295">
+            <wp:extent cx="5342083" cy="4968671"/>
+            <wp:effectExtent l="0" t="0" r="0" b="3810"/>
+            <wp:docPr id="1663421398" name="Imagen 1" descr="Diagrama&#10;&#10;El contenido generado por IA puede ser incorrecto."/>
+            <wp:cNvGraphicFramePr>
+              <a:graphicFrameLocks xmlns:a="http://schemas.openxmlformats.org/drawingml/2006/main" noChangeAspect="1"/>
+            </wp:cNvGraphicFramePr>
+            <a:graphic xmlns:a="http://schemas.openxmlformats.org/drawingml/2006/main">
+              <a:graphicData uri="http://schemas.openxmlformats.org/drawingml/2006/picture">
+                <pic:pic xmlns:pic="http://schemas.openxmlformats.org/drawingml/2006/picture">
+                  <pic:nvPicPr>
+                    <pic:cNvPr id="1663421398" name="Imagen 1" descr="Diagrama&#10;&#10;El contenido generado por IA puede ser incorrecto."/>
+                    <pic:cNvPicPr/>
+                  </pic:nvPicPr>
+                  <pic:blipFill>
+                    <a:blip r:embed="rId4"/>
+                    <a:stretch>
+                      <a:fillRect/>
+                    </a:stretch>
+                  </pic:blipFill>
+                  <pic:spPr>
+                    <a:xfrm>
+                      <a:off x="0" y="0"/>
+                      <a:ext cx="5342083" cy="4968671"/>
+                    </a:xfrm>
+                    <a:prstGeom prst="rect">
+                      <a:avLst/>
+                    </a:prstGeom>
+                  </pic:spPr>
+                </pic:pic>
+              </a:graphicData>
+            </a:graphic>
+          </wp:inline>
+        </w:drawing>
       </w:r>
     </w:p>
     <w:sectPr>

</xml_diff>

<commit_message>
Diagrama redux v2 (depués de presentaciones)
</commit_message>
<xml_diff>
--- a/Asimilación_SaioaGanuza.docx
+++ b/Asimilación_SaioaGanuza.docx
@@ -1773,30 +1773,17 @@
         <w:jc w:val="both"/>
       </w:pPr>
       <w:r>
-        <w:t xml:space="preserve">Adjunto el diagrama de comprensión de conceptos </w:t>
-      </w:r>
-      <w:proofErr w:type="spellStart"/>
-      <w:r>
-        <w:t>redux-thunk</w:t>
-      </w:r>
-      <w:proofErr w:type="spellEnd"/>
-      <w:r>
-        <w:t>:</w:t>
-      </w:r>
-    </w:p>
-    <w:p>
-      <w:pPr>
-        <w:jc w:val="both"/>
-      </w:pPr>
-      <w:r>
+        <w:rPr>
+          <w:noProof/>
+        </w:rPr>
         <w:drawing>
-          <wp:anchor distT="0" distB="0" distL="114300" distR="114300" simplePos="0" relativeHeight="251658240" behindDoc="0" locked="0" layoutInCell="1" allowOverlap="1" wp14:anchorId="704098E3" wp14:editId="22EE8F24">
+          <wp:anchor distT="0" distB="0" distL="114300" distR="114300" simplePos="0" relativeHeight="251656704" behindDoc="0" locked="0" layoutInCell="1" allowOverlap="1" wp14:anchorId="704098E3" wp14:editId="63CF5BFB">
             <wp:simplePos x="0" y="0"/>
             <wp:positionH relativeFrom="column">
-              <wp:posOffset>-553374</wp:posOffset>
+              <wp:posOffset>-644525</wp:posOffset>
             </wp:positionH>
             <wp:positionV relativeFrom="paragraph">
-              <wp:posOffset>354619</wp:posOffset>
+              <wp:posOffset>321310</wp:posOffset>
             </wp:positionV>
             <wp:extent cx="6684819" cy="5448316"/>
             <wp:effectExtent l="0" t="0" r="0" b="0"/>
@@ -1839,9 +1826,111 @@
           </wp:anchor>
         </w:drawing>
       </w:r>
+      <w:r>
+        <w:t xml:space="preserve">Adjunto el diagrama de comprensión de conceptos </w:t>
+      </w:r>
+      <w:proofErr w:type="spellStart"/>
+      <w:r>
+        <w:t>redux-thunk</w:t>
+      </w:r>
+      <w:proofErr w:type="spellEnd"/>
+      <w:r>
+        <w:t>:</w:t>
+      </w:r>
+    </w:p>
+    <w:p>
+      <w:pPr>
+        <w:jc w:val="both"/>
+      </w:pPr>
+    </w:p>
+    <w:p>
+      <w:pPr>
+        <w:jc w:val="both"/>
+      </w:pPr>
+    </w:p>
+    <w:p>
+      <w:pPr>
+        <w:jc w:val="both"/>
+      </w:pPr>
+      <w:r>
+        <w:lastRenderedPageBreak/>
+        <w:drawing>
+          <wp:anchor distT="0" distB="0" distL="114300" distR="114300" simplePos="0" relativeHeight="251657728" behindDoc="0" locked="0" layoutInCell="1" allowOverlap="1" wp14:anchorId="5E9E8DFA" wp14:editId="56215F58">
+            <wp:simplePos x="0" y="0"/>
+            <wp:positionH relativeFrom="column">
+              <wp:posOffset>-691515</wp:posOffset>
+            </wp:positionH>
+            <wp:positionV relativeFrom="paragraph">
+              <wp:posOffset>273685</wp:posOffset>
+            </wp:positionV>
+            <wp:extent cx="6773217" cy="5105400"/>
+            <wp:effectExtent l="0" t="0" r="0" b="0"/>
+            <wp:wrapSquare wrapText="bothSides"/>
+            <wp:docPr id="2127806003" name="Imagen 1" descr="Diagrama&#10;&#10;El contenido generado por IA puede ser incorrecto."/>
+            <wp:cNvGraphicFramePr>
+              <a:graphicFrameLocks xmlns:a="http://schemas.openxmlformats.org/drawingml/2006/main" noChangeAspect="1"/>
+            </wp:cNvGraphicFramePr>
+            <a:graphic xmlns:a="http://schemas.openxmlformats.org/drawingml/2006/main">
+              <a:graphicData uri="http://schemas.openxmlformats.org/drawingml/2006/picture">
+                <pic:pic xmlns:pic="http://schemas.openxmlformats.org/drawingml/2006/picture">
+                  <pic:nvPicPr>
+                    <pic:cNvPr id="2127806003" name="Imagen 1" descr="Diagrama&#10;&#10;El contenido generado por IA puede ser incorrecto."/>
+                    <pic:cNvPicPr/>
+                  </pic:nvPicPr>
+                  <pic:blipFill>
+                    <a:blip r:embed="rId7">
+                      <a:extLst>
+                        <a:ext uri="{28A0092B-C50C-407E-A947-70E740481C1C}">
+                          <a14:useLocalDpi xmlns:a14="http://schemas.microsoft.com/office/drawing/2010/main" val="0"/>
+                        </a:ext>
+                      </a:extLst>
+                    </a:blip>
+                    <a:stretch>
+                      <a:fillRect/>
+                    </a:stretch>
+                  </pic:blipFill>
+                  <pic:spPr>
+                    <a:xfrm>
+                      <a:off x="0" y="0"/>
+                      <a:ext cx="6773217" cy="5105400"/>
+                    </a:xfrm>
+                    <a:prstGeom prst="rect">
+                      <a:avLst/>
+                    </a:prstGeom>
+                  </pic:spPr>
+                </pic:pic>
+              </a:graphicData>
+            </a:graphic>
+          </wp:anchor>
+        </w:drawing>
+      </w:r>
+      <w:r>
+        <w:t>Versión 2</w:t>
+      </w:r>
+      <w:r>
+        <w:t xml:space="preserve"> (después de la presentación)</w:t>
+      </w:r>
+      <w:r>
+        <w:t>:</w:t>
+      </w:r>
+    </w:p>
+    <w:p>
+      <w:pPr>
+        <w:jc w:val="both"/>
+      </w:pPr>
+    </w:p>
+    <w:p>
+      <w:pPr>
+        <w:jc w:val="both"/>
+      </w:pPr>
+    </w:p>
+    <w:p>
+      <w:pPr>
+        <w:jc w:val="both"/>
+      </w:pPr>
     </w:p>
     <w:sectPr>
-      <w:footerReference w:type="default" r:id="rId7"/>
+      <w:footerReference w:type="default" r:id="rId8"/>
       <w:pgSz w:w="11906" w:h="16838"/>
       <w:pgMar w:top="1417" w:right="1701" w:bottom="1417" w:left="1701" w:header="708" w:footer="708" w:gutter="0"/>
       <w:cols w:space="708"/>

</xml_diff>

<commit_message>
Añadir tiempo del ejercicio 10
</commit_message>
<xml_diff>
--- a/Asimilación_SaioaGanuza.docx
+++ b/Asimilación_SaioaGanuza.docx
@@ -1021,16 +1021,25 @@
       <w:pPr>
         <w:jc w:val="both"/>
         <w:rPr>
+          <w:u w:val="single"/>
+        </w:rPr>
+      </w:pPr>
+      <w:r>
+        <w:rPr>
           <w:b/>
           <w:bCs/>
         </w:rPr>
-      </w:pPr>
+        <w:t>Ejercicio 10</w:t>
+      </w:r>
       <w:r>
         <w:rPr>
           <w:b/>
           <w:bCs/>
         </w:rPr>
-        <w:t>Ejercicio 10</w:t>
+        <w:t xml:space="preserve"> </w:t>
+      </w:r>
+      <w:r>
+        <w:t>(2h)</w:t>
       </w:r>
     </w:p>
     <w:p>

</xml_diff>

<commit_message>
Ejercicio Formularios y Modals con Redux
</commit_message>
<xml_diff>
--- a/Asimilación_SaioaGanuza.docx
+++ b/Asimilación_SaioaGanuza.docx
@@ -1107,6 +1107,50 @@
       <w:r>
         <w:lastRenderedPageBreak/>
         <w:t xml:space="preserve">Gracias a esta segunda parte del ejercicio, he podido interiorizar un poco más el concepto del middleware (thunk). </w:t>
+      </w:r>
+    </w:p>
+    <w:p>
+      <w:pPr>
+        <w:jc w:val="both"/>
+      </w:pPr>
+    </w:p>
+    <w:p>
+      <w:pPr>
+        <w:jc w:val="both"/>
+        <w:rPr>
+          <w:b/>
+          <w:bCs/>
+        </w:rPr>
+      </w:pPr>
+      <w:r>
+        <w:rPr>
+          <w:b/>
+          <w:bCs/>
+        </w:rPr>
+        <w:t>Ejercicio 11</w:t>
+      </w:r>
+      <w:r>
+        <w:t xml:space="preserve"> (3h aprox)</w:t>
+      </w:r>
+    </w:p>
+    <w:p>
+      <w:pPr>
+        <w:jc w:val="both"/>
+      </w:pPr>
+      <w:r>
+        <w:t>En este ejercicio he creado un modal nuevo que se emplea como formulario. El mayor reto ha sido ajustar los estilos del modal para que se vea como</w:t>
+      </w:r>
+      <w:r>
+        <w:t xml:space="preserve"> en</w:t>
+      </w:r>
+      <w:r>
+        <w:t xml:space="preserve"> el vídeo. Una vez gestionada la apertura del modal mediante una variable de estado, he gestionado en redux la inserción del comentario de la misma manera que lo hice para el marcado de un favorito, agregando los tipos de acciones pertinentes y un nuevo caso en el reducer Comentarios, además de </w:t>
+      </w:r>
+      <w:r>
+        <w:t>las funciones en el ActionCreators</w:t>
+      </w:r>
+      <w:r>
+        <w:t xml:space="preserve">. De esta manera, al rellenar el formulario y darle a enviar se agrega un nuevo comentario a la base de datos y se muestra en la aplicación. He agregado una validación en el formulario para que no deje enviar si no se han rellenado los campos de autor y comentario. </w:t>
       </w:r>
     </w:p>
     <w:sectPr>

</xml_diff>